<commit_message>
Solar panel tracking calibration works now, sensors were crap
</commit_message>
<xml_diff>
--- a/Projekttagebuecher/Projekttagebuch_Johann.docx
+++ b/Projekttagebuecher/Projekttagebuch_Johann.docx
@@ -970,67 +970,79 @@
               </w:rPr>
             </w:pPr>
             <w:r>
-              <w:rPr/>
-            </w:r>
-          </w:p>
-          <w:p>
-            <w:pPr>
-              <w:pStyle w:val="Normal"/>
-              <w:jc w:val="left"/>
-              <w:rPr>
-                <w:rFonts w:ascii="Calibri" w:hAnsi="Calibri"/>
-              </w:rPr>
-            </w:pPr>
-            <w:r>
-              <w:rPr/>
-            </w:r>
-          </w:p>
-          <w:p>
-            <w:pPr>
-              <w:pStyle w:val="Normal"/>
-              <w:jc w:val="left"/>
-              <w:rPr>
-                <w:rFonts w:ascii="Calibri" w:hAnsi="Calibri"/>
-              </w:rPr>
-            </w:pPr>
-            <w:r>
-              <w:rPr/>
-            </w:r>
-          </w:p>
-          <w:p>
-            <w:pPr>
-              <w:pStyle w:val="Normal"/>
-              <w:jc w:val="left"/>
-              <w:rPr>
-                <w:rFonts w:ascii="Calibri" w:hAnsi="Calibri"/>
-              </w:rPr>
-            </w:pPr>
-            <w:r>
-              <w:rPr/>
-            </w:r>
-          </w:p>
-          <w:p>
-            <w:pPr>
-              <w:pStyle w:val="Normal"/>
-              <w:jc w:val="left"/>
-              <w:rPr>
-                <w:rFonts w:ascii="Calibri" w:hAnsi="Calibri"/>
-              </w:rPr>
-            </w:pPr>
-            <w:r>
-              <w:rPr/>
-            </w:r>
-          </w:p>
-          <w:p>
-            <w:pPr>
-              <w:pStyle w:val="Normal"/>
-              <w:jc w:val="left"/>
-              <w:rPr>
-                <w:rFonts w:ascii="Calibri" w:hAnsi="Calibri"/>
-              </w:rPr>
-            </w:pPr>
-            <w:r>
-              <w:rPr/>
+              <w:rPr>
+                <w:rFonts w:ascii="Calibri" w:hAnsi="Calibri"/>
+              </w:rPr>
+            </w:r>
+          </w:p>
+          <w:p>
+            <w:pPr>
+              <w:pStyle w:val="Normal"/>
+              <w:jc w:val="left"/>
+              <w:rPr>
+                <w:rFonts w:ascii="Calibri" w:hAnsi="Calibri"/>
+              </w:rPr>
+            </w:pPr>
+            <w:r>
+              <w:rPr>
+                <w:rFonts w:ascii="Calibri" w:hAnsi="Calibri"/>
+              </w:rPr>
+            </w:r>
+          </w:p>
+          <w:p>
+            <w:pPr>
+              <w:pStyle w:val="Normal"/>
+              <w:jc w:val="left"/>
+              <w:rPr>
+                <w:rFonts w:ascii="Calibri" w:hAnsi="Calibri"/>
+              </w:rPr>
+            </w:pPr>
+            <w:r>
+              <w:rPr>
+                <w:rFonts w:ascii="Calibri" w:hAnsi="Calibri"/>
+              </w:rPr>
+            </w:r>
+          </w:p>
+          <w:p>
+            <w:pPr>
+              <w:pStyle w:val="Normal"/>
+              <w:jc w:val="left"/>
+              <w:rPr>
+                <w:rFonts w:ascii="Calibri" w:hAnsi="Calibri"/>
+              </w:rPr>
+            </w:pPr>
+            <w:r>
+              <w:rPr>
+                <w:rFonts w:ascii="Calibri" w:hAnsi="Calibri"/>
+              </w:rPr>
+            </w:r>
+          </w:p>
+          <w:p>
+            <w:pPr>
+              <w:pStyle w:val="Normal"/>
+              <w:jc w:val="left"/>
+              <w:rPr>
+                <w:rFonts w:ascii="Calibri" w:hAnsi="Calibri"/>
+              </w:rPr>
+            </w:pPr>
+            <w:r>
+              <w:rPr>
+                <w:rFonts w:ascii="Calibri" w:hAnsi="Calibri"/>
+              </w:rPr>
+            </w:r>
+          </w:p>
+          <w:p>
+            <w:pPr>
+              <w:pStyle w:val="Normal"/>
+              <w:jc w:val="left"/>
+              <w:rPr>
+                <w:rFonts w:ascii="Calibri" w:hAnsi="Calibri"/>
+              </w:rPr>
+            </w:pPr>
+            <w:r>
+              <w:rPr>
+                <w:rFonts w:ascii="Calibri" w:hAnsi="Calibri"/>
+              </w:rPr>
             </w:r>
           </w:p>
         </w:tc>
@@ -1768,19 +1780,7 @@
               <w:rPr>
                 <w:rFonts w:ascii="Calibri" w:hAnsi="Calibri"/>
               </w:rPr>
-              <w:t>1</w:t>
-            </w:r>
-            <w:r>
-              <w:rPr>
-                <w:rFonts w:ascii="Calibri" w:hAnsi="Calibri"/>
-              </w:rPr>
-              <w:t>8</w:t>
-            </w:r>
-            <w:r>
-              <w:rPr>
-                <w:rFonts w:ascii="Calibri" w:hAnsi="Calibri"/>
-              </w:rPr>
-              <w:t>.11.2022</w:t>
+              <w:t>18.11.2022</w:t>
             </w:r>
           </w:p>
           <w:p>
@@ -2348,6 +2348,7 @@
                 <w:sz w:val="24"/>
                 <w:szCs w:val="24"/>
               </w:rPr>
+              <w:t>Beschäftigung mit Solarturm</w:t>
             </w:r>
           </w:p>
         </w:tc>
@@ -2885,10 +2886,6 @@
     <w:basedOn w:val="HeaderandFooter"/>
     <w:pPr>
       <w:suppressLineNumbers/>
-      <w:tabs>
-        <w:tab w:val="center" w:pos="7143" w:leader="none"/>
-        <w:tab w:val="right" w:pos="14286" w:leader="none"/>
-      </w:tabs>
     </w:pPr>
     <w:rPr/>
   </w:style>

</xml_diff>